<commit_message>
added deafult image display
</commit_message>
<xml_diff>
--- a/QnA_AI.docx
+++ b/QnA_AI.docx
@@ -12,46 +12,91 @@
     </w:p>
     <w:p>
       <w:r>
-        <w:t>1. What is the trade off between bias and variance?</w:t>
+        <w:t>1. What is the definition of an information retrieval system?</w:t>
         <w:br/>
         <w:br/>
-        <w:t>Bias is the error made by a model due to its systematic errors. Variance is the error made by a model due to its random errors. A model with high bias will make the same mistake over and over again, while a model with high variance will make different mistakes each time. The goal of machine learning is to find a model with low bias and low variance.</w:t>
+        <w:t>An information retrieval system (IRS) is a system that helps users find information from a collection of documents. IRSs typically use a variety of techniques, such as keyword searching, to help users find the information they are looking for.</w:t>
         <w:br/>
         <w:br/>
-        <w:t>2. Differentiate classification and regression tasks with examples.</w:t>
+        <w:t>2. Contrast the differences between IRS and DBMS?</w:t>
         <w:br/>
         <w:br/>
-        <w:t>Classification is a task of assigning labels to data points. For example, in the MNIST dataset, the task is to classify images of handwritten digits as 0, 1, 2, 3, 4, 5, 6, 7, 8, or 9. Regression is a task of predicting continuous values. For example, in the Boston housing dataset, the task is to predict the median price of a house in Boston.</w:t>
+        <w:t>An information retrieval system (IRS) is a system that helps users find information from a collection of documents. A database management system (DBMS) is a system that stores and manages data. IRSs and DBMSs are both computer systems that store and manage information, but they have different purposes. IRSs are designed to help users find information, while DBMSs are designed to store and manage data.</w:t>
         <w:br/>
         <w:br/>
-        <w:t>3. What is imbalanced dataset? How would you handle it?</w:t>
+        <w:t>3. Illustrate the Inverted File structure and PAT Data structure?</w:t>
         <w:br/>
         <w:br/>
-        <w:t>An imbalanced dataset is a dataset where the number of samples in each class is not equal. This can be a problem for machine learning algorithms, because they can be biased towards the majority class. There are a number of ways to handle imbalanced datasets, including oversampling the minority class, undersampling the majority class, and using cost-sensitive learning.</w:t>
+        <w:t>An inverted file is a data structure that stores information about the terms that appear in a document. Each term is associated with a list of documents that contain the term. The PAT data structure is a data structure that stores information about the patterns that appear in a document. Each pattern is associated with a list of documents that contain the pattern.</w:t>
         <w:br/>
         <w:br/>
-        <w:t>4. Why XOR problem cannot be solved by a single layer perceptron?</w:t>
+        <w:t>4. Multimedia Database Search</w:t>
         <w:br/>
         <w:br/>
-        <w:t>A single layer perceptron is a neural network with one hidden layer. It can be used to solve classification problems, but it cannot be used to solve regression problems. The XOR problem is a Boolean function that takes two inputs and outputs 1 if the inputs are different and 0 if the inputs are the same. It cannot be solved by a single layer perceptron because the perceptron cannot learn a non-linear function.</w:t>
+        <w:t>Multimedia database search is a type of information retrieval that focuses on finding information from multimedia documents, such as images, videos, and audio files. Multimedia database search is more challenging than traditional information retrieval because multimedia documents are more complex and can contain a variety of different types of information.</w:t>
         <w:br/>
         <w:br/>
-        <w:t>5. Define Markov decision process.</w:t>
+        <w:t>5. Explain the terms i) Recall ii) Precision</w:t>
         <w:br/>
         <w:br/>
-        <w:t>A Markov decision process (MDP) is a mathematical model of a decision-making process under uncertainty. It is a discrete-time model, which means that time is divided into discrete steps. The state of the MDP is a vector of variables that describes the current situation. The action of the MDP is a choice that the decision-maker can make at each step. The reward of the MDP is a number that is given to the decision-maker at each step. The goal of the MDP is to maximize the expected reward over time.</w:t>
+        <w:t>Recall is the fraction of relevant documents that are retrieved by a search system. Precision is the fraction of retrieved documents that are relevant. Recall and precision are two important measures of the performance of an information retrieval system.</w:t>
         <w:br/>
         <w:br/>
-        <w:t>6. Discuss the importance of pooling layer in convolutional neural networks.</w:t>
+        <w:t>6. Explain the Total Information Retrieval System?</w:t>
         <w:br/>
         <w:br/>
-        <w:t>Pooling layers are used in convolutional neural networks to reduce the size of the feature maps. This is done by taking a small neighborhood of pixels and averaging them together. This reduces the number of parameters in the network and makes it more computationally efficient. Pooling layers also help to reduce overfitting by making the network less sensitive to small changes in the input data.</w:t>
+        <w:t>A total information retrieval system (TIRS) is a system that attempts to retrieve all relevant documents from a collection. TIRSs are typically used in situations where it is important to retrieve all relevant documents, even if this means retrieving a large number of irrelevant documents.</w:t>
         <w:br/>
         <w:br/>
-        <w:t>7. What is Fi score? Explain its significance.</w:t>
+        <w:t>7. Explain Digital Libraries and Dataware House?</w:t>
         <w:br/>
         <w:br/>
-        <w:t>The F1 score is a measure of the performance of a binary classifier. It is calculated as the harmonic mean of the precision and recall. The precision is the fraction of positive predictions that are correct, and the recall is the fraction of positive examples that are correctly predicted. The F1 score is a good measure of overall performance because it takes into account both precision and recall. It is often used in information retrieval and natural language processing.</w:t>
+        <w:t>A digital library is a collection of digital objects, such as text, images, videos, and audio files. Digital libraries are typically organized and managed using information retrieval techniques. A data warehouse is a collection of data that is used to support decision-making. Data warehouses are typically organized and managed using database management techniques.</w:t>
+        <w:br/>
+        <w:br/>
+        <w:t>8. Explain the conditions of Porter Stemming Algorithm —_?</w:t>
+        <w:br/>
+        <w:br/>
+        <w:t>The Porter stemming algorithm is a stemming algorithm that is used to reduce words to their root form. The algorithm is based on a set of rules that are applied to words. The rules are designed to remove suffixes from words.</w:t>
+        <w:br/>
+        <w:br/>
+        <w:t>9. Explain the PAT Data structure? — Pg. No. [88-93]</w:t>
+        <w:br/>
+        <w:br/>
+        <w:t>The PAT data structure is a data structure that stores information about the patterns that appear in a document. Each pattern is associated with a list of documents that contain the pattern. The PAT data structure is used to improve the performance of information retrieval systems.</w:t>
+        <w:br/>
+        <w:br/>
+        <w:t>10. Two-level Bayesian networks with neat diagram pg. No. [61]</w:t>
+        <w:br/>
+        <w:br/>
+        <w:t>A Bayesian network is a graphical model that is used to represent the joint probability distribution of a set of variables. Bayesian networks are used in a variety of applications, such as information retrieval, natural language processing, and machine learning.</w:t>
+        <w:br/>
+        <w:br/>
+        <w:t>11. Explain</w:t>
+        <w:br/>
+        <w:br/>
+        <w:t>(a) Canned Query pg. No. [43]</w:t>
+        <w:br/>
+        <w:br/>
+        <w:t>A canned query is a query that is pre-defined and stored in a database. Canned queries are used to improve the performance of information retrieval systems.</w:t>
+        <w:br/>
+        <w:br/>
+        <w:t>(b) Bigrams, Trigrams and Pentagrams [85]</w:t>
+        <w:br/>
+        <w:br/>
+        <w:t>A bigram is a sequence of two words. A trigram is a sequence of three words. A pentagram is a sequence of five words. Bigrams, trigrams, and pentagrams are used in information retrieval to improve the performance of search engines.</w:t>
+        <w:br/>
+        <w:br/>
+        <w:t>(c) N-Gram [85]</w:t>
+        <w:br/>
+        <w:br/>
+        <w:t>An n-gram is a sequence of n words. N-grams are used in information retrieval to improve the performance of search engines.</w:t>
+        <w:br/>
+        <w:br/>
+        <w:t>12. What are Classes of Automatic Indexing pg No. [106]</w:t>
+        <w:br/>
+        <w:br/>
+        <w:t>There are three main classes of automatic indexing: statistical indexing, rule-based indexing, and hybrid indexing. Statistical indexing uses statistical methods to create indexes. Rule-based indexing uses rules to create indexes. Hybrid indexing uses a combination of statistical methods and rules to create indexes.</w:t>
       </w:r>
     </w:p>
     <w:sectPr>

</xml_diff>

<commit_message>
Added paste image option
</commit_message>
<xml_diff>
--- a/QnA_AI.docx
+++ b/QnA_AI.docx
@@ -12,103 +12,91 @@
     </w:p>
     <w:p>
       <w:r>
-        <w:t>1. What is the difference between a constructor and a method?</w:t>
+        <w:t>1. **What is an information retrieval system?**</w:t>
         <w:br/>
         <w:br/>
-        <w:t>Ans: The main difference between a constructor and a method is that a constructor is called when an object is created, while a method is called after an object has been created.</w:t>
+        <w:t>An information retrieval system (IRS) is a system that helps users find information from a collection of documents. IRSs typically use a variety of techniques, such as keyword searching, full-text search, and natural language processing, to help users find the information they are looking for.</w:t>
         <w:br/>
         <w:br/>
-        <w:t>A constructor is a special type of method that is used to create objects. It is called when an object is created, and it is responsible for initializing the object's state. A method, on the other hand, is a general-purpose function that can be called on any object. It is not associated with any particular object, and it can be called at any time.</w:t>
+        <w:t>2. **Contrast the differences between IRS and DBMS?**</w:t>
         <w:br/>
         <w:br/>
-        <w:t>2. Explain the concept of inheritance in OOP?</w:t>
+        <w:t>An information retrieval system (IRS) is a system that helps users find information from a collection of documents. A database management system (DBMS) is a system that helps users store and manage data. The main difference between an IRS and a DBMS is that an IRS is focused on finding information, while a DBMS is focused on storing and managing data.</w:t>
         <w:br/>
         <w:br/>
-        <w:t>Ans: Inheritance is the process by which one class takes the properties of another class. The class that inherits the properties of another class is called the derived class or child class. The class whose properties are inherited is called the base class or parent class.</w:t>
+        <w:t>3. **Illustrate the Inverted File structure and PAT Data structure?**</w:t>
         <w:br/>
         <w:br/>
-        <w:t>Inheritance is a powerful concept that allows you to reuse code and avoid duplication. It also makes it easier to maintain your code, because you only need to make changes to the base class, and the changes will be automatically applied to all of the derived classes.</w:t>
+        <w:t>An inverted file is a data structure that stores information about the terms that appear in a collection of documents. Each term is associated with a list of the documents that contain the term. The PAT data structure is a data structure that stores information about the patterns that appear in a collection of documents. Each pattern is associated with a list of the documents that contain the pattern.</w:t>
         <w:br/>
         <w:br/>
-        <w:t>3. What are the different types of inheritance?</w:t>
+        <w:t>4. **Multimedia Database Search**</w:t>
         <w:br/>
         <w:br/>
-        <w:t>Ans: There are two main types of inheritance: single inheritance and multiple inheritance.</w:t>
+        <w:t>Multimedia database search is a type of information retrieval that focuses on finding information from multimedia documents, such as images, videos, and audio files. Multimedia database search is more challenging than traditional information retrieval because multimedia documents are often more complex and difficult to index.</w:t>
         <w:br/>
         <w:br/>
-        <w:t>Single inheritance is when a derived class inherits from a single base class. Multiple inheritance is when a derived class inherits from multiple base classes.</w:t>
+        <w:t>5. **Explain the terms i) Recall ii) Precision**</w:t>
         <w:br/>
         <w:br/>
-        <w:t>4. What are the benefits of inheritance?</w:t>
+        <w:t>Recall is the fraction of relevant documents that are retrieved by a search system. Precision is the fraction of retrieved documents that are relevant.</w:t>
         <w:br/>
         <w:br/>
-        <w:t>Ans: The benefits of inheritance include:</w:t>
+        <w:t>6. **Explain the Total Information Retrieval System?**</w:t>
         <w:br/>
         <w:br/>
-        <w:t>* Reuse of code: Inheritance allows you to reuse code from existing classes, which can save you time and effort.</w:t>
-        <w:br/>
-        <w:t>* Avoid duplication: Inheritance can help you avoid duplication of code, which can make your code more maintainable.</w:t>
-        <w:br/>
-        <w:t>* Extensibility: Inheritance can make your code more extensible, which means that it can be easily modified to meet new requirements.</w:t>
+        <w:t>The total information retrieval system (TIRS) is a model of information retrieval that consists of three components: a user, a document collection, and a retrieval system. The user submits a query to the retrieval system, which searches the document collection and returns a set of documents that are relevant to the query. The user then selects the documents that are most relevant to their needs.</w:t>
         <w:br/>
         <w:br/>
-        <w:t>5. What are the drawbacks of inheritance?</w:t>
+        <w:t>7. **Explain Digital Libraries and Dataware House?**</w:t>
         <w:br/>
         <w:br/>
-        <w:t>Ans: The drawbacks of inheritance include:</w:t>
+        <w:t>A digital library is a collection of digital resources, such as text, images, videos, and audio files. A data warehouse is a collection of data that is used for analysis. Digital libraries and data warehouses are both important tools for information retrieval.</w:t>
         <w:br/>
         <w:br/>
-        <w:t>* Complexity: Inheritance can make your code more complex, which can make it more difficult to understand and maintain.</w:t>
-        <w:br/>
-        <w:t>* Overhead: Inheritance can add overhead to your code, which can reduce its performance.</w:t>
-        <w:br/>
-        <w:t>* Mismatched interfaces: If the base class and derived class have mismatched interfaces, it can be difficult to use the derived class.</w:t>
+        <w:t>8. **Explain the conditions of Porter Stemming Algorithm —_?**</w:t>
         <w:br/>
         <w:br/>
-        <w:t>6. What are some common pitfalls to avoid when using inheritance?</w:t>
+        <w:t>The Porter stemming algorithm is a stemming algorithm that is used to reduce words to their root form. The algorithm is based on a set of rules that are applied to words. The rules are designed to remove suffixes from words and to return the root form of the word.</w:t>
         <w:br/>
         <w:br/>
-        <w:t>Ans: Some common pitfalls to avoid when using inheritance include:</w:t>
+        <w:t>9. **Explain the PAT Data structure? —**</w:t>
         <w:br/>
         <w:br/>
-        <w:t>* Using inheritance for code reuse: Inheritance should not be used for code reuse alone. It should only be used when the derived class has a clear and direct relationship to the base class.</w:t>
-        <w:br/>
-        <w:t>* Using inheritance for polymorphism: Polymorphism should be achieved through the use of interfaces, not inheritance.</w:t>
-        <w:br/>
-        <w:t>* Using inheritance to create a hierarchy of classes: Inheritance should not be used to create a hierarchy of classes. Instead, a class hierarchy should be created using composition.</w:t>
-        <w:br/>
-        <w:t>* Using inheritance to create a single point of failure: Inheritance can create a single point of failure in your code. If the base class is changed, it can break all of the derived classes.</w:t>
+        <w:t>The PAT data structure is a data structure that stores information about the patterns that appear in a collection of documents. Each pattern is associated with a list of the documents that contain the pattern. The PAT data structure is used in information retrieval to find documents that contain patterns that are similar to a query pattern.</w:t>
         <w:br/>
         <w:br/>
-        <w:t>7. What are some best practices for using inheritance?</w:t>
+        <w:t>10. **Two-level Bayesian networks with neat diagram pg. No. [61]**</w:t>
         <w:br/>
         <w:br/>
-        <w:t>Ans: Some best practices for using inheritance include:</w:t>
+        <w:t>A two-level Bayesian network is a Bayesian network that has two levels of nodes. The first level of nodes represents the variables that are observed, and the second level of nodes represents the variables that are unobserved. The two-level Bayesian network is used to model the relationships between the observed and unobserved variables.</w:t>
         <w:br/>
         <w:br/>
-        <w:t>* Only use inheritance when the derived class has a clear and direct relationship to the base class.</w:t>
-        <w:br/>
-        <w:t>* Use interfaces to achieve polymorphism.</w:t>
-        <w:br/>
-        <w:t>* Use composition to create a class hierarchy.</w:t>
-        <w:br/>
-        <w:t>* Avoid creating a single point of failure in your code.</w:t>
+        <w:t>11. **Explain**</w:t>
         <w:br/>
         <w:br/>
-        <w:t>8. What are some examples of inheritance in the real world?</w:t>
+        <w:t>(a) Canned Query pg. No. [43]</w:t>
         <w:br/>
         <w:br/>
-        <w:t>Ans: Some examples of inheritance in the real world include:</w:t>
+        <w:t>A canned query is a query that is pre-defined and stored in a database. Canned queries are often used in information retrieval to find documents that are relevant to a specific topic.</w:t>
         <w:br/>
         <w:br/>
-        <w:t>* A car is a type of vehicle.</w:t>
-        <w:br/>
-        <w:t>* A dog is a type of animal.</w:t>
-        <w:br/>
-        <w:t>* A student is a type of person.</w:t>
+        <w:t>(b) Bigrams, Trigrams and Pentagrams [85]</w:t>
         <w:br/>
         <w:br/>
-        <w:t>In each of these examples, the derived class (car, dog, and student) inherits from the base class (vehicle, animal, and person). This means that the derived class has all of the properties and methods of the base class, plus any additional properties and methods that are specific to the derived class.</w:t>
+        <w:t>A bigram is a sequence of two words. A trigram is a sequence of three words. A pentagram is a sequence of five words. Bigrams, trigrams, and pentagrams are often used in information retrieval to find documents that are relevant to a specific topic.</w:t>
+        <w:br/>
+        <w:br/>
+        <w:t>(c) N-Gram [85]</w:t>
+        <w:br/>
+        <w:br/>
+        <w:t>An n-gram is a sequence of n words. N-grams are often used in information retrieval to find documents that are relevant to a specific topic.</w:t>
+        <w:br/>
+        <w:br/>
+        <w:t>12. **What are Classes of Automatic Indexing pg No. [106]**</w:t>
+        <w:br/>
+        <w:br/>
+        <w:t>There are three main classes of automatic indexing: statistical indexing, rule-based indexing, and hybrid indexing. Statistical indexing is based on the frequency of words in a document. Rule-based indexing is based on a set of rules that are applied to words. Hybrid indexing is a combination of statistical indexing and rule-based indexing.</w:t>
       </w:r>
     </w:p>
     <w:sectPr>

</xml_diff>